<commit_message>
Created application to separate a stack of exams according to average exam score
Going to play with numbers.
</commit_message>
<xml_diff>
--- a/Computer_Science/Mod2PA-TLever/Main_and_Test_Output.docx
+++ b/Computer_Science/Mod2PA-TLever/Main_and_Test_Output.docx
@@ -18,7 +18,7 @@
           <w:sz w:val="40"/>
           <w:szCs w:val="40"/>
         </w:rPr>
-        <w:t>1</w:t>
+        <w:t>2</w:t>
       </w:r>
     </w:p>
     <w:p/>
@@ -107,6 +107,71 @@
                     <a:xfrm>
                       <a:off x="0" y="0"/>
                       <a:ext cx="5943600" cy="1853565"/>
+                    </a:xfrm>
+                    <a:prstGeom prst="rect">
+                      <a:avLst/>
+                    </a:prstGeom>
+                  </pic:spPr>
+                </pic:pic>
+              </a:graphicData>
+            </a:graphic>
+          </wp:inline>
+        </w:drawing>
+      </w:r>
+    </w:p>
+    <w:p/>
+    <w:p/>
+    <w:p>
+      <w:pPr>
+        <w:rPr>
+          <w:b/>
+          <w:bCs/>
+          <w:sz w:val="40"/>
+          <w:szCs w:val="40"/>
+        </w:rPr>
+      </w:pPr>
+      <w:r>
+        <w:rPr>
+          <w:b/>
+          <w:bCs/>
+          <w:sz w:val="40"/>
+          <w:szCs w:val="40"/>
+        </w:rPr>
+        <w:t>3</w:t>
+      </w:r>
+    </w:p>
+    <w:p/>
+    <w:p>
+      <w:r>
+        <w:rPr>
+          <w:noProof/>
+        </w:rPr>
+        <w:lastRenderedPageBreak/>
+        <w:drawing>
+          <wp:inline distT="0" distB="0" distL="0" distR="0" wp14:anchorId="2B2244AA" wp14:editId="762D0439">
+            <wp:extent cx="5943600" cy="5513070"/>
+            <wp:effectExtent l="0" t="0" r="0" b="0"/>
+            <wp:docPr id="3" name="Picture 3"/>
+            <wp:cNvGraphicFramePr>
+              <a:graphicFrameLocks xmlns:a="http://schemas.openxmlformats.org/drawingml/2006/main" noChangeAspect="1"/>
+            </wp:cNvGraphicFramePr>
+            <a:graphic xmlns:a="http://schemas.openxmlformats.org/drawingml/2006/main">
+              <a:graphicData uri="http://schemas.openxmlformats.org/drawingml/2006/picture">
+                <pic:pic xmlns:pic="http://schemas.openxmlformats.org/drawingml/2006/picture">
+                  <pic:nvPicPr>
+                    <pic:cNvPr id="1" name=""/>
+                    <pic:cNvPicPr/>
+                  </pic:nvPicPr>
+                  <pic:blipFill>
+                    <a:blip r:embed="rId6"/>
+                    <a:stretch>
+                      <a:fillRect/>
+                    </a:stretch>
+                  </pic:blipFill>
+                  <pic:spPr>
+                    <a:xfrm>
+                      <a:off x="0" y="0"/>
+                      <a:ext cx="5943600" cy="5513070"/>
                     </a:xfrm>
                     <a:prstGeom prst="rect">
                       <a:avLst/>

</xml_diff>

<commit_message>
Tested and commented "Grading Exams"
Going to generate submittals.
</commit_message>
<xml_diff>
--- a/Computer_Science/Mod2PA-TLever/Main_and_Test_Output.docx
+++ b/Computer_Science/Mod2PA-TLever/Main_and_Test_Output.docx
@@ -143,6 +143,11 @@
     <w:p/>
     <w:p>
       <w:r>
+        <w:t>Main Output</w:t>
+      </w:r>
+    </w:p>
+    <w:p>
+      <w:r>
         <w:rPr>
           <w:noProof/>
         </w:rPr>
@@ -172,6 +177,264 @@
                     <a:xfrm>
                       <a:off x="0" y="0"/>
                       <a:ext cx="5943600" cy="5513070"/>
+                    </a:xfrm>
+                    <a:prstGeom prst="rect">
+                      <a:avLst/>
+                    </a:prstGeom>
+                  </pic:spPr>
+                </pic:pic>
+              </a:graphicData>
+            </a:graphic>
+          </wp:inline>
+        </w:drawing>
+      </w:r>
+    </w:p>
+    <w:p/>
+    <w:p>
+      <w:r>
+        <w:t>Test Output</w:t>
+      </w:r>
+    </w:p>
+    <w:p/>
+    <w:p>
+      <w:r>
+        <w:rPr>
+          <w:noProof/>
+        </w:rPr>
+        <w:lastRenderedPageBreak/>
+        <w:drawing>
+          <wp:inline distT="0" distB="0" distL="0" distR="0" wp14:anchorId="0F8838B2" wp14:editId="3D90DF41">
+            <wp:extent cx="5943600" cy="4286250"/>
+            <wp:effectExtent l="0" t="0" r="0" b="0"/>
+            <wp:docPr id="8" name="Picture 8"/>
+            <wp:cNvGraphicFramePr>
+              <a:graphicFrameLocks xmlns:a="http://schemas.openxmlformats.org/drawingml/2006/main" noChangeAspect="1"/>
+            </wp:cNvGraphicFramePr>
+            <a:graphic xmlns:a="http://schemas.openxmlformats.org/drawingml/2006/main">
+              <a:graphicData uri="http://schemas.openxmlformats.org/drawingml/2006/picture">
+                <pic:pic xmlns:pic="http://schemas.openxmlformats.org/drawingml/2006/picture">
+                  <pic:nvPicPr>
+                    <pic:cNvPr id="1" name=""/>
+                    <pic:cNvPicPr/>
+                  </pic:nvPicPr>
+                  <pic:blipFill>
+                    <a:blip r:embed="rId7"/>
+                    <a:stretch>
+                      <a:fillRect/>
+                    </a:stretch>
+                  </pic:blipFill>
+                  <pic:spPr>
+                    <a:xfrm>
+                      <a:off x="0" y="0"/>
+                      <a:ext cx="5943600" cy="4286250"/>
+                    </a:xfrm>
+                    <a:prstGeom prst="rect">
+                      <a:avLst/>
+                    </a:prstGeom>
+                  </pic:spPr>
+                </pic:pic>
+              </a:graphicData>
+            </a:graphic>
+          </wp:inline>
+        </w:drawing>
+      </w:r>
+    </w:p>
+    <w:p/>
+    <w:p>
+      <w:r>
+        <w:rPr>
+          <w:noProof/>
+        </w:rPr>
+        <w:lastRenderedPageBreak/>
+        <w:drawing>
+          <wp:inline distT="0" distB="0" distL="0" distR="0" wp14:anchorId="0486B9AC" wp14:editId="62495C19">
+            <wp:extent cx="5943600" cy="4044315"/>
+            <wp:effectExtent l="0" t="0" r="0" b="0"/>
+            <wp:docPr id="9" name="Picture 9"/>
+            <wp:cNvGraphicFramePr>
+              <a:graphicFrameLocks xmlns:a="http://schemas.openxmlformats.org/drawingml/2006/main" noChangeAspect="1"/>
+            </wp:cNvGraphicFramePr>
+            <a:graphic xmlns:a="http://schemas.openxmlformats.org/drawingml/2006/main">
+              <a:graphicData uri="http://schemas.openxmlformats.org/drawingml/2006/picture">
+                <pic:pic xmlns:pic="http://schemas.openxmlformats.org/drawingml/2006/picture">
+                  <pic:nvPicPr>
+                    <pic:cNvPr id="1" name=""/>
+                    <pic:cNvPicPr/>
+                  </pic:nvPicPr>
+                  <pic:blipFill>
+                    <a:blip r:embed="rId8"/>
+                    <a:stretch>
+                      <a:fillRect/>
+                    </a:stretch>
+                  </pic:blipFill>
+                  <pic:spPr>
+                    <a:xfrm>
+                      <a:off x="0" y="0"/>
+                      <a:ext cx="5943600" cy="4044315"/>
+                    </a:xfrm>
+                    <a:prstGeom prst="rect">
+                      <a:avLst/>
+                    </a:prstGeom>
+                  </pic:spPr>
+                </pic:pic>
+              </a:graphicData>
+            </a:graphic>
+          </wp:inline>
+        </w:drawing>
+      </w:r>
+    </w:p>
+    <w:p/>
+    <w:p/>
+    <w:p>
+      <w:pPr>
+        <w:rPr>
+          <w:b/>
+          <w:bCs/>
+          <w:sz w:val="40"/>
+          <w:szCs w:val="40"/>
+        </w:rPr>
+      </w:pPr>
+      <w:r>
+        <w:rPr>
+          <w:b/>
+          <w:bCs/>
+          <w:sz w:val="40"/>
+          <w:szCs w:val="40"/>
+        </w:rPr>
+        <w:t>4</w:t>
+      </w:r>
+    </w:p>
+    <w:p/>
+    <w:p>
+      <w:r>
+        <w:t>Main Output</w:t>
+      </w:r>
+    </w:p>
+    <w:p/>
+    <w:p>
+      <w:r>
+        <w:rPr>
+          <w:noProof/>
+        </w:rPr>
+        <w:drawing>
+          <wp:inline distT="0" distB="0" distL="0" distR="0" wp14:anchorId="25CCECDC" wp14:editId="039870B5">
+            <wp:extent cx="5943600" cy="714375"/>
+            <wp:effectExtent l="0" t="0" r="0" b="9525"/>
+            <wp:docPr id="4" name="Picture 4"/>
+            <wp:cNvGraphicFramePr>
+              <a:graphicFrameLocks xmlns:a="http://schemas.openxmlformats.org/drawingml/2006/main" noChangeAspect="1"/>
+            </wp:cNvGraphicFramePr>
+            <a:graphic xmlns:a="http://schemas.openxmlformats.org/drawingml/2006/main">
+              <a:graphicData uri="http://schemas.openxmlformats.org/drawingml/2006/picture">
+                <pic:pic xmlns:pic="http://schemas.openxmlformats.org/drawingml/2006/picture">
+                  <pic:nvPicPr>
+                    <pic:cNvPr id="1" name=""/>
+                    <pic:cNvPicPr/>
+                  </pic:nvPicPr>
+                  <pic:blipFill>
+                    <a:blip r:embed="rId9"/>
+                    <a:stretch>
+                      <a:fillRect/>
+                    </a:stretch>
+                  </pic:blipFill>
+                  <pic:spPr>
+                    <a:xfrm>
+                      <a:off x="0" y="0"/>
+                      <a:ext cx="5943600" cy="714375"/>
+                    </a:xfrm>
+                    <a:prstGeom prst="rect">
+                      <a:avLst/>
+                    </a:prstGeom>
+                  </pic:spPr>
+                </pic:pic>
+              </a:graphicData>
+            </a:graphic>
+          </wp:inline>
+        </w:drawing>
+      </w:r>
+    </w:p>
+    <w:p/>
+    <w:p/>
+    <w:p>
+      <w:r>
+        <w:t>Test Output</w:t>
+      </w:r>
+    </w:p>
+    <w:p/>
+    <w:p>
+      <w:r>
+        <w:rPr>
+          <w:noProof/>
+        </w:rPr>
+        <w:drawing>
+          <wp:inline distT="0" distB="0" distL="0" distR="0" wp14:anchorId="7A23F71B" wp14:editId="06B49E15">
+            <wp:extent cx="5943600" cy="1219835"/>
+            <wp:effectExtent l="0" t="0" r="0" b="0"/>
+            <wp:docPr id="6" name="Picture 6"/>
+            <wp:cNvGraphicFramePr>
+              <a:graphicFrameLocks xmlns:a="http://schemas.openxmlformats.org/drawingml/2006/main" noChangeAspect="1"/>
+            </wp:cNvGraphicFramePr>
+            <a:graphic xmlns:a="http://schemas.openxmlformats.org/drawingml/2006/main">
+              <a:graphicData uri="http://schemas.openxmlformats.org/drawingml/2006/picture">
+                <pic:pic xmlns:pic="http://schemas.openxmlformats.org/drawingml/2006/picture">
+                  <pic:nvPicPr>
+                    <pic:cNvPr id="1" name=""/>
+                    <pic:cNvPicPr/>
+                  </pic:nvPicPr>
+                  <pic:blipFill>
+                    <a:blip r:embed="rId10"/>
+                    <a:stretch>
+                      <a:fillRect/>
+                    </a:stretch>
+                  </pic:blipFill>
+                  <pic:spPr>
+                    <a:xfrm>
+                      <a:off x="0" y="0"/>
+                      <a:ext cx="5943600" cy="1219835"/>
+                    </a:xfrm>
+                    <a:prstGeom prst="rect">
+                      <a:avLst/>
+                    </a:prstGeom>
+                  </pic:spPr>
+                </pic:pic>
+              </a:graphicData>
+            </a:graphic>
+          </wp:inline>
+        </w:drawing>
+      </w:r>
+    </w:p>
+    <w:p/>
+    <w:p>
+      <w:r>
+        <w:rPr>
+          <w:noProof/>
+        </w:rPr>
+        <w:lastRenderedPageBreak/>
+        <w:drawing>
+          <wp:inline distT="0" distB="0" distL="0" distR="0" wp14:anchorId="5D2387AC" wp14:editId="381669E2">
+            <wp:extent cx="5943600" cy="4780915"/>
+            <wp:effectExtent l="0" t="0" r="0" b="635"/>
+            <wp:docPr id="7" name="Picture 7"/>
+            <wp:cNvGraphicFramePr>
+              <a:graphicFrameLocks xmlns:a="http://schemas.openxmlformats.org/drawingml/2006/main" noChangeAspect="1"/>
+            </wp:cNvGraphicFramePr>
+            <a:graphic xmlns:a="http://schemas.openxmlformats.org/drawingml/2006/main">
+              <a:graphicData uri="http://schemas.openxmlformats.org/drawingml/2006/picture">
+                <pic:pic xmlns:pic="http://schemas.openxmlformats.org/drawingml/2006/picture">
+                  <pic:nvPicPr>
+                    <pic:cNvPr id="1" name=""/>
+                    <pic:cNvPicPr/>
+                  </pic:nvPicPr>
+                  <pic:blipFill>
+                    <a:blip r:embed="rId11"/>
+                    <a:stretch>
+                      <a:fillRect/>
+                    </a:stretch>
+                  </pic:blipFill>
+                  <pic:spPr>
+                    <a:xfrm>
+                      <a:off x="0" y="0"/>
+                      <a:ext cx="5943600" cy="4780915"/>
                     </a:xfrm>
                     <a:prstGeom prst="rect">
                       <a:avLst/>

</xml_diff>